<commit_message>
new file updated by nikos & andrew
not final
</commit_message>
<xml_diff>
--- a/doc/SRS_template_2021-USECASE-DBENTRIES.docx
+++ b/doc/SRS_template_2021-USECASE-DBENTRIES.docx
@@ -1,10 +1,10 @@
 
 <file path=word/document.xml><?xml version="1.0" encoding="utf-8"?>
-<w:document xmlns:wpc="http://schemas.microsoft.com/office/word/2010/wordprocessingCanvas" xmlns:cx="http://schemas.microsoft.com/office/drawing/2014/chartex" xmlns:cx1="http://schemas.microsoft.com/office/drawing/2015/9/8/chartex" xmlns:cx2="http://schemas.microsoft.com/office/drawing/2015/10/21/chartex" xmlns:cx3="http://schemas.microsoft.com/office/drawing/2016/5/9/chartex" xmlns:cx4="http://schemas.microsoft.com/office/drawing/2016/5/10/chartex" xmlns:cx5="http://schemas.microsoft.com/office/drawing/2016/5/11/chartex" xmlns:cx6="http://schemas.microsoft.com/office/drawing/2016/5/12/chartex" xmlns:cx7="http://schemas.microsoft.com/office/drawing/2016/5/13/chartex" xmlns:cx8="http://schemas.microsoft.com/office/drawing/2016/5/14/chartex" xmlns:mc="http://schemas.openxmlformats.org/markup-compatibility/2006" xmlns:aink="http://schemas.microsoft.com/office/drawing/2016/ink" xmlns:am3d="http://schemas.microsoft.com/office/drawing/2017/model3d" xmlns:o="urn:schemas-microsoft-com:office:office" xmlns:r="http://schemas.openxmlformats.org/officeDocument/2006/relationships" xmlns:m="http://schemas.openxmlformats.org/officeDocument/2006/math" xmlns:v="urn:schemas-microsoft-com:vml" xmlns:wp14="http://schemas.microsoft.com/office/word/2010/wordprocessingDrawing" xmlns:wp="http://schemas.openxmlformats.org/drawingml/2006/wordprocessingDrawing" xmlns:w10="urn:schemas-microsoft-com:office:word" xmlns:w="http://schemas.openxmlformats.org/wordprocessingml/2006/main" xmlns:w14="http://schemas.microsoft.com/office/word/2010/wordml" xmlns:w15="http://schemas.microsoft.com/office/word/2012/wordml" xmlns:w16cex="http://schemas.microsoft.com/office/word/2018/wordml/cex" xmlns:w16cid="http://schemas.microsoft.com/office/word/2016/wordml/cid" xmlns:w16="http://schemas.microsoft.com/office/word/2018/wordml" xmlns:w16sdtdh="http://schemas.microsoft.com/office/word/2020/wordml/sdtdatahash" xmlns:w16se="http://schemas.microsoft.com/office/word/2015/wordml/symex" xmlns:wpg="http://schemas.microsoft.com/office/word/2010/wordprocessingGroup" xmlns:wpi="http://schemas.microsoft.com/office/word/2010/wordprocessingInk" xmlns:wne="http://schemas.microsoft.com/office/word/2006/wordml" xmlns:wps="http://schemas.microsoft.com/office/word/2010/wordprocessingShape" mc:Ignorable="w14 w15 w16se w16cid w16 w16cex w16sdtdh wp14">
+<w:document xmlns:wpc="http://schemas.microsoft.com/office/word/2010/wordprocessingCanvas" xmlns:cx="http://schemas.microsoft.com/office/drawing/2014/chartex" xmlns:cx1="http://schemas.microsoft.com/office/drawing/2015/9/8/chartex" xmlns:cx2="http://schemas.microsoft.com/office/drawing/2015/10/21/chartex" xmlns:cx3="http://schemas.microsoft.com/office/drawing/2016/5/9/chartex" xmlns:cx4="http://schemas.microsoft.com/office/drawing/2016/5/10/chartex" xmlns:cx5="http://schemas.microsoft.com/office/drawing/2016/5/11/chartex" xmlns:cx6="http://schemas.microsoft.com/office/drawing/2016/5/12/chartex" xmlns:cx7="http://schemas.microsoft.com/office/drawing/2016/5/13/chartex" xmlns:cx8="http://schemas.microsoft.com/office/drawing/2016/5/14/chartex" xmlns:mc="http://schemas.openxmlformats.org/markup-compatibility/2006" xmlns:aink="http://schemas.microsoft.com/office/drawing/2016/ink" xmlns:am3d="http://schemas.microsoft.com/office/drawing/2017/model3d" xmlns:o="urn:schemas-microsoft-com:office:office" xmlns:r="http://schemas.openxmlformats.org/officeDocument/2006/relationships" xmlns:m="http://schemas.openxmlformats.org/officeDocument/2006/math" xmlns:v="urn:schemas-microsoft-com:vml" xmlns:wp14="http://schemas.microsoft.com/office/word/2010/wordprocessingDrawing" xmlns:wp="http://schemas.openxmlformats.org/drawingml/2006/wordprocessingDrawing" xmlns:w10="urn:schemas-microsoft-com:office:word" xmlns:w="http://schemas.openxmlformats.org/wordprocessingml/2006/main" xmlns:w14="http://schemas.microsoft.com/office/word/2010/wordml" xmlns:w15="http://schemas.microsoft.com/office/word/2012/wordml" xmlns:w16cex="http://schemas.microsoft.com/office/word/2018/wordml/cex" xmlns:w16cid="http://schemas.microsoft.com/office/word/2016/wordml/cid" xmlns:w16="http://schemas.microsoft.com/office/word/2018/wordml" xmlns:w16sdtdh="http://schemas.microsoft.com/office/word/2020/wordml/sdtdatahash" xmlns:w16se="http://schemas.microsoft.com/office/word/2015/wordml/symex" xmlns:wpg="http://schemas.microsoft.com/office/word/2010/wordprocessingGroup" xmlns:wpi="http://schemas.microsoft.com/office/word/2010/wordprocessingInk" xmlns:wne="http://schemas.microsoft.com/office/word/2006/wordml" xmlns:wps="http://schemas.microsoft.com/office/word/2010/wordprocessingShape" xmlns:a="http://schemas.openxmlformats.org/drawingml/2006/main" xmlns:pic="http://schemas.openxmlformats.org/drawingml/2006/picture" mc:Ignorable="w14 w15 w16se w16cid w16 w16cex w16sdtdh wp14">
   <w:body>
     <w:p>
       <w:pPr>
-        <w:pStyle w:val="a3"/>
+        <w:pStyle w:val="Title"/>
       </w:pPr>
       <w:r>
         <w:t>Έγγραφ</w:t>
@@ -90,7 +90,7 @@
     </w:p>
     <w:p>
       <w:pPr>
-        <w:pStyle w:val="a6"/>
+        <w:pStyle w:val="Subtitle"/>
         <w:rPr>
           <w:lang w:val="en-US"/>
         </w:rPr>
@@ -99,10 +99,10 @@
         <w:rPr>
           <w:lang w:val="en-US"/>
         </w:rPr>
-        <w:t>[</w:t>
-      </w:r>
-      <w:r>
-        <w:t>ΤΙΤΛΟΣ</w:t>
+        <w:t>ePass</w:t>
+      </w:r>
+      <w:r>
+        <w:t>-</w:t>
       </w:r>
       <w:r>
         <w:rPr>
@@ -111,7 +111,24 @@
         <w:t xml:space="preserve"> </w:t>
       </w:r>
       <w:r>
-        <w:t>ΕΦΑΡΜΟΓΗΣ</w:t>
+        <w:t>Ό</w:t>
+      </w:r>
+      <w:r>
+        <w:rPr>
+          <w:lang w:val="en-US"/>
+        </w:rPr>
+        <w:t>που πας</w:t>
+      </w:r>
+    </w:p>
+    <w:p>
+      <w:pPr>
+        <w:pStyle w:val="Heading1"/>
+        <w:rPr>
+          <w:lang w:val="en-US"/>
+        </w:rPr>
+      </w:pPr>
+      <w:r>
+        <w:t>Εισαγωγή</w:t>
       </w:r>
       <w:r>
         <w:rPr>
@@ -119,73 +136,10 @@
         </w:rPr>
         <w:t xml:space="preserve"> </w:t>
       </w:r>
-      <w:r>
-        <w:t>ΛΟΓΙΣΜΙΚΟΥ</w:t>
-      </w:r>
-      <w:r>
-        <w:rPr>
-          <w:lang w:val="en-US"/>
-        </w:rPr>
-        <w:t>]</w:t>
-      </w:r>
-    </w:p>
-    <w:p>
-      <w:pPr>
-        <w:rPr>
-          <w:lang w:val="en-US"/>
-        </w:rPr>
-      </w:pPr>
-      <w:r>
-        <w:rPr>
-          <w:lang w:val="en-US"/>
-        </w:rPr>
-        <w:t>The Uniters</w:t>
-      </w:r>
-    </w:p>
-    <w:p>
-      <w:pPr>
-        <w:rPr>
-          <w:lang w:val="en-US"/>
-        </w:rPr>
-      </w:pPr>
-      <w:r>
-        <w:rPr>
-          <w:lang w:val="en-US"/>
-        </w:rPr>
-        <w:t>Unity</w:t>
-      </w:r>
-    </w:p>
-    <w:p>
-      <w:pPr>
-        <w:rPr>
-          <w:lang w:val="en-US"/>
-        </w:rPr>
-      </w:pPr>
-      <w:r>
-        <w:rPr>
-          <w:lang w:val="en-US"/>
-        </w:rPr>
-        <w:t>FC Avenue United</w:t>
-      </w:r>
-    </w:p>
-    <w:p>
-      <w:pPr>
-        <w:rPr>
-          <w:lang w:val="en-US"/>
-        </w:rPr>
-      </w:pPr>
-    </w:p>
-    <w:p>
-      <w:pPr>
-        <w:pStyle w:val="1"/>
-      </w:pPr>
-      <w:r>
-        <w:t>Εισαγωγή</w:t>
-      </w:r>
-    </w:p>
-    <w:p>
-      <w:pPr>
-        <w:pStyle w:val="2"/>
+    </w:p>
+    <w:p>
+      <w:pPr>
+        <w:pStyle w:val="Heading2"/>
       </w:pPr>
       <w:r>
         <w:t>1.1</w:t>
@@ -312,13 +266,15 @@
     <w:p/>
     <w:p>
       <w:pPr>
-        <w:pStyle w:val="2"/>
+        <w:pStyle w:val="Heading2"/>
       </w:pPr>
       <w:r>
         <w:t>1.2</w:t>
       </w:r>
       <w:r>
         <w:tab/>
+      </w:r>
+      <w:r>
         <w:t>Διεπαφές (</w:t>
       </w:r>
       <w:r>
@@ -333,7 +289,7 @@
     </w:p>
     <w:p>
       <w:pPr>
-        <w:pStyle w:val="3"/>
+        <w:pStyle w:val="Heading3"/>
       </w:pPr>
       <w:r>
         <w:t>1.</w:t>
@@ -346,6 +302,8 @@
       </w:r>
       <w:r>
         <w:tab/>
+      </w:r>
+      <w:r>
         <w:t xml:space="preserve">Διεπαφές με εξωτερικά συστήματα </w:t>
       </w:r>
     </w:p>
@@ -488,72 +446,62 @@
         <w:t>σης πληρωμής μ</w:t>
       </w:r>
       <w:r>
-        <w:t>έσω του συστήματος των</w:t>
-      </w:r>
-      <w:r>
-        <w:t xml:space="preserve"> υπηρεσιών</w:t>
+        <w:t xml:space="preserve">έσω </w:t>
+      </w:r>
+      <w:r>
+        <w:t>των</w:t>
       </w:r>
       <w:r>
         <w:t xml:space="preserve"> </w:t>
       </w:r>
       <w:r>
-        <w:t>παρο</w:t>
-      </w:r>
-      <w:r>
-        <w:t>χ</w:t>
-      </w:r>
-      <w:r>
-        <w:t>ής πληρωμών.</w:t>
+        <w:t>συστημάτων</w:t>
+      </w:r>
+      <w:r>
+        <w:t xml:space="preserve"> των</w:t>
       </w:r>
       <w:r>
         <w:t xml:space="preserve"> </w:t>
       </w:r>
-    </w:p>
-    <w:p>
-      <w:r>
-        <w:t xml:space="preserve">Τέλος, </w:t>
-      </w:r>
-      <w:r>
-        <w:t xml:space="preserve">παρέχουμε μέσω </w:t>
-      </w:r>
-      <w:r>
-        <w:t>μιας διεπαφής</w:t>
-      </w:r>
-      <w:r>
-        <w:t xml:space="preserve"> χρήστη στατιστικά </w:t>
-      </w:r>
-      <w:r>
-        <w:t xml:space="preserve">και άλλα δεδομένα </w:t>
-      </w:r>
-      <w:r>
-        <w:t xml:space="preserve">για το </w:t>
-      </w:r>
-      <w:r>
-        <w:t>Υ</w:t>
-      </w:r>
-      <w:r>
-        <w:t xml:space="preserve">πουργείο </w:t>
-      </w:r>
-      <w:r>
-        <w:t>Υ</w:t>
-      </w:r>
-      <w:r>
-        <w:t xml:space="preserve">ποδομών και </w:t>
-      </w:r>
-      <w:r>
-        <w:t>Μ</w:t>
-      </w:r>
-      <w:r>
-        <w:t>εταφορών.</w:t>
+      <w:r>
+        <w:t xml:space="preserve">παρόχων </w:t>
+      </w:r>
+      <w:r>
+        <w:t xml:space="preserve">υπηρεσιών πληρωμής για κάθε </w:t>
+      </w:r>
+      <w:r>
+        <w:t>λειτουργό.</w:t>
+      </w:r>
+      <w:r>
+        <w:t xml:space="preserve"> </w:t>
+      </w:r>
+    </w:p>
+    <w:p>
+      <w:r>
+        <w:rPr/>
+        <w:t xml:space="preserve">Τέλος, παρέχουμε μέσω μιας </w:t>
+      </w:r>
+      <w:proofErr w:type="spellStart"/>
+      <w:r>
+        <w:rPr/>
+        <w:t>διεπαφής</w:t>
+      </w:r>
+      <w:proofErr w:type="spellEnd"/>
+      <w:r>
+        <w:rPr/>
+        <w:t xml:space="preserve"> χρήστη στατιστικά και άλλα δεδομένα για το Υπουργείο Υποδομών και Μεταφορών και τους διαχειριστές των αυτοκινητοδρόμων</w:t>
+      </w:r>
+      <w:r>
+        <w:rPr/>
+        <w:t>.</w:t>
       </w:r>
     </w:p>
     <w:p/>
     <w:p>
       <w:pPr>
-        <w:pStyle w:val="3"/>
-      </w:pPr>
-      <w:r>
-        <w:lastRenderedPageBreak/>
+        <w:pStyle w:val="Heading3"/>
+      </w:pPr>
+      <w:r>
         <w:t>1.</w:t>
       </w:r>
       <w:r>
@@ -564,6 +512,8 @@
       </w:r>
       <w:r>
         <w:tab/>
+      </w:r>
+      <w:r>
         <w:t>Διεπαφές με το χρήστη</w:t>
       </w:r>
     </w:p>
@@ -635,7 +585,7 @@
     </w:p>
     <w:p>
       <w:pPr>
-        <w:pStyle w:val="a7"/>
+        <w:pStyle w:val="ListParagraph"/>
         <w:numPr>
           <w:ilvl w:val="0"/>
           <w:numId w:val="17"/>
@@ -686,7 +636,7 @@
     </w:p>
     <w:p>
       <w:pPr>
-        <w:pStyle w:val="a7"/>
+        <w:pStyle w:val="ListParagraph"/>
         <w:numPr>
           <w:ilvl w:val="0"/>
           <w:numId w:val="17"/>
@@ -732,7 +682,7 @@
     <w:p/>
     <w:p>
       <w:pPr>
-        <w:pStyle w:val="1"/>
+        <w:pStyle w:val="Heading1"/>
       </w:pPr>
       <w:r>
         <w:t>Αναφορές</w:t>
@@ -761,13 +711,21 @@
       </w:r>
     </w:p>
     <w:p>
-      <w:r>
+      <w:pPr>
+        <w:rPr>
+          <w:color w:val="000000" w:themeColor="text1"/>
+        </w:rPr>
+      </w:pPr>
+      <w:r>
+        <w:rPr>
+          <w:color w:val="000000" w:themeColor="text1"/>
+        </w:rPr>
         <w:t>Ν/Α</w:t>
       </w:r>
     </w:p>
     <w:p>
       <w:pPr>
-        <w:pStyle w:val="1"/>
+        <w:pStyle w:val="Heading1"/>
       </w:pPr>
       <w:r>
         <w:t xml:space="preserve">Προδιαγραφές απαιτήσεων </w:t>
@@ -778,7 +736,7 @@
     </w:p>
     <w:p>
       <w:pPr>
-        <w:pStyle w:val="2"/>
+        <w:pStyle w:val="Heading2"/>
       </w:pPr>
       <w:r>
         <w:t>3.</w:t>
@@ -824,7 +782,7 @@
     </w:p>
     <w:p>
       <w:pPr>
-        <w:pStyle w:val="3"/>
+        <w:pStyle w:val="Heading3"/>
       </w:pPr>
       <w:r>
         <w:t>3.</w:t>
@@ -853,7 +811,7 @@
     </w:p>
     <w:p>
       <w:pPr>
-        <w:pStyle w:val="4"/>
+        <w:pStyle w:val="Heading4"/>
       </w:pPr>
       <w:r>
         <w:t>3.</w:t>
@@ -904,7 +862,7 @@
     </w:p>
     <w:p>
       <w:pPr>
-        <w:pStyle w:val="4"/>
+        <w:pStyle w:val="Heading4"/>
       </w:pPr>
       <w:r>
         <w:t>3.</w:t>
@@ -917,6 +875,8 @@
       </w:r>
       <w:r>
         <w:tab/>
+      </w:r>
+      <w:r>
         <w:t>Προϋποθέσεις εκτέλεσης</w:t>
       </w:r>
     </w:p>
@@ -941,7 +901,7 @@
     </w:p>
     <w:p>
       <w:pPr>
-        <w:pStyle w:val="4"/>
+        <w:pStyle w:val="Heading4"/>
       </w:pPr>
       <w:r>
         <w:t>3.</w:t>
@@ -954,6 +914,8 @@
       </w:r>
       <w:r>
         <w:tab/>
+      </w:r>
+      <w:r>
         <w:t>Περιβάλλον εκτέλεσης</w:t>
       </w:r>
     </w:p>
@@ -1014,10 +976,9 @@
     </w:p>
     <w:p>
       <w:pPr>
-        <w:pStyle w:val="4"/>
-      </w:pPr>
-      <w:r>
-        <w:lastRenderedPageBreak/>
+        <w:pStyle w:val="Heading4"/>
+      </w:pPr>
+      <w:r>
         <w:t>3.</w:t>
       </w:r>
       <w:r>
@@ -1134,7 +1095,7 @@
     </w:p>
     <w:p>
       <w:pPr>
-        <w:pStyle w:val="a7"/>
+        <w:pStyle w:val="ListParagraph"/>
         <w:numPr>
           <w:ilvl w:val="0"/>
           <w:numId w:val="20"/>
@@ -1173,7 +1134,7 @@
     </w:p>
     <w:p>
       <w:pPr>
-        <w:pStyle w:val="a7"/>
+        <w:pStyle w:val="ListParagraph"/>
         <w:numPr>
           <w:ilvl w:val="0"/>
           <w:numId w:val="20"/>
@@ -1224,7 +1185,7 @@
     </w:p>
     <w:p>
       <w:pPr>
-        <w:pStyle w:val="a7"/>
+        <w:pStyle w:val="ListParagraph"/>
         <w:numPr>
           <w:ilvl w:val="0"/>
           <w:numId w:val="20"/>
@@ -1285,7 +1246,13 @@
         <w:t>οντες</w:t>
       </w:r>
       <w:r>
-        <w:t xml:space="preserve"> σταθμούς αυτοκινητοδρόμων. Σε αυτό η </w:t>
+        <w:t xml:space="preserve"> σταθμούς αυτοκινητοδρόμων. Σε αυτό</w:t>
+      </w:r>
+      <w:r>
+        <w:t>,</w:t>
+      </w:r>
+      <w:r>
+        <w:t xml:space="preserve"> η </w:t>
       </w:r>
       <w:r>
         <w:t>πρώτη</w:t>
@@ -1321,7 +1288,7 @@
         <w:t>τ</w:t>
       </w:r>
       <w:r>
-        <w:t xml:space="preserve">ρίτη στήλη </w:t>
+        <w:t xml:space="preserve">ρίτη </w:t>
       </w:r>
       <w:r>
         <w:t xml:space="preserve">το αναγνωριστικό κάθε σταθμού διοδίων, </w:t>
@@ -1341,7 +1308,7 @@
     </w:p>
     <w:p>
       <w:pPr>
-        <w:pStyle w:val="4"/>
+        <w:pStyle w:val="Heading4"/>
       </w:pPr>
       <w:r>
         <w:t>3.</w:t>
@@ -1360,6 +1327,8 @@
       </w:r>
       <w:r>
         <w:tab/>
+      </w:r>
+      <w:r>
         <w:t>Αλληλουχία ενεργειών</w:t>
       </w:r>
       <w:r>
@@ -1424,163 +1393,229 @@
     </w:p>
     <w:p>
       <w:pPr>
-        <w:pStyle w:val="a7"/>
+        <w:pStyle w:val="ListParagraph"/>
         <w:numPr>
           <w:ilvl w:val="0"/>
           <w:numId w:val="18"/>
         </w:numPr>
       </w:pPr>
       <w:r>
-        <w:t>Αυτοκίνητα</w:t>
+        <w:t>Γίνεται</w:t>
       </w:r>
       <w:r>
         <w:t xml:space="preserve"> </w:t>
       </w:r>
       <w:r>
-        <w:t>διέρχονται</w:t>
-      </w:r>
-      <w:r>
-        <w:t xml:space="preserve"> από τα </w:t>
-      </w:r>
-      <w:r>
-        <w:t>διόδια</w:t>
+        <w:t>καταγραφή</w:t>
+      </w:r>
+      <w:r>
+        <w:t xml:space="preserve"> της </w:t>
+      </w:r>
+      <w:r>
+        <w:t>διέλευσης</w:t>
       </w:r>
       <w:r>
         <w:t xml:space="preserve"> των </w:t>
       </w:r>
       <w:r>
-        <w:t>αυτοκινητοδρόμων</w:t>
-      </w:r>
-    </w:p>
-    <w:p>
-      <w:pPr>
-        <w:pStyle w:val="a7"/>
+        <w:t>αυτοκινήτων</w:t>
+      </w:r>
+      <w:r>
+        <w:t xml:space="preserve"> στην </w:t>
+      </w:r>
+      <w:r>
+        <w:t>βάση</w:t>
+      </w:r>
+      <w:r>
+        <w:t xml:space="preserve"> </w:t>
+      </w:r>
+      <w:r>
+        <w:t>δεδομένων</w:t>
+      </w:r>
+      <w:r>
+        <w:t xml:space="preserve"> του </w:t>
+      </w:r>
+      <w:r>
+        <w:t>εκάστοτε</w:t>
+      </w:r>
+      <w:r>
+        <w:t xml:space="preserve"> </w:t>
+      </w:r>
+      <w:r>
+        <w:t>συστήματος</w:t>
+      </w:r>
+      <w:r>
+        <w:t xml:space="preserve"> αυτοκινητοδρόμου.</w:t>
+      </w:r>
+    </w:p>
+    <w:p>
+      <w:pPr>
+        <w:pStyle w:val="ListParagraph"/>
         <w:numPr>
           <w:ilvl w:val="0"/>
           <w:numId w:val="18"/>
         </w:numPr>
       </w:pPr>
       <w:r>
-        <w:t>Γίνεται</w:t>
+        <w:t>Επ</w:t>
+      </w:r>
+      <w:r>
+        <w:t xml:space="preserve">εξεργασία </w:t>
+      </w:r>
+      <w:r>
+        <w:t>δεδομένων</w:t>
+      </w:r>
+      <w:r>
+        <w:t xml:space="preserve"> και </w:t>
+      </w:r>
+      <w:r>
+        <w:t>μετατροπή</w:t>
       </w:r>
       <w:r>
         <w:t xml:space="preserve"> </w:t>
       </w:r>
       <w:r>
-        <w:t>καταγραφή</w:t>
-      </w:r>
-      <w:r>
-        <w:t xml:space="preserve"> της </w:t>
-      </w:r>
-      <w:r>
-        <w:t>διέλευσης</w:t>
-      </w:r>
-      <w:r>
-        <w:t xml:space="preserve"> των </w:t>
-      </w:r>
-      <w:r>
-        <w:t>αυτοκινήτων</w:t>
-      </w:r>
-      <w:r>
-        <w:t xml:space="preserve"> στην </w:t>
-      </w:r>
-      <w:r>
-        <w:t>βάση</w:t>
+        <w:t>σε</w:t>
       </w:r>
       <w:r>
         <w:t xml:space="preserve"> </w:t>
       </w:r>
       <w:r>
-        <w:t>δεδομένων</w:t>
-      </w:r>
-      <w:r>
-        <w:t xml:space="preserve"> του </w:t>
-      </w:r>
-      <w:r>
-        <w:t>εκάστοτε</w:t>
-      </w:r>
-      <w:r>
-        <w:t xml:space="preserve"> </w:t>
-      </w:r>
-      <w:r>
-        <w:t>συστήματος</w:t>
-      </w:r>
-      <w:r>
-        <w:t xml:space="preserve"> αυτοκινητοδρόμου.</w:t>
-      </w:r>
-    </w:p>
-    <w:p>
-      <w:pPr>
-        <w:pStyle w:val="a7"/>
+        <w:t>συμφωνημένη</w:t>
+      </w:r>
+      <w:r>
+        <w:t xml:space="preserve"> μορφή</w:t>
+      </w:r>
+      <w:r>
+        <w:t>.</w:t>
+      </w:r>
+    </w:p>
+    <w:p>
+      <w:pPr>
+        <w:pStyle w:val="ListParagraph"/>
         <w:numPr>
           <w:ilvl w:val="0"/>
           <w:numId w:val="18"/>
         </w:numPr>
       </w:pPr>
       <w:r>
-        <w:t>Επ</w:t>
-      </w:r>
-      <w:r>
-        <w:t xml:space="preserve">εξεργασία </w:t>
-      </w:r>
-      <w:r>
-        <w:t>δεδομένων</w:t>
-      </w:r>
-      <w:r>
-        <w:t xml:space="preserve"> και </w:t>
-      </w:r>
-      <w:r>
-        <w:t>μετατροπή</w:t>
-      </w:r>
-      <w:r>
-        <w:t xml:space="preserve"> με </w:t>
-      </w:r>
-      <w:r>
-        <w:t>συμφωνημένη</w:t>
-      </w:r>
-      <w:r>
-        <w:t xml:space="preserve"> μορφή</w:t>
-      </w:r>
-      <w:r>
-        <w:t xml:space="preserve"> δεδομένων</w:t>
-      </w:r>
-    </w:p>
-    <w:p>
-      <w:pPr>
-        <w:pStyle w:val="a7"/>
+        <w:t>Αποστέλλονται</w:t>
+      </w:r>
+      <w:r>
+        <w:t xml:space="preserve"> αυτά τα δεδομένα στην β</w:t>
+      </w:r>
+      <w:r>
+        <w:t>ά</w:t>
+      </w:r>
+      <w:r>
+        <w:t xml:space="preserve">ση δεδομένων του </w:t>
+      </w:r>
+      <w:r>
+        <w:t>συστήματος</w:t>
+      </w:r>
+      <w:r>
+        <w:t xml:space="preserve"> </w:t>
+      </w:r>
+      <w:r>
+        <w:t>διαλειτουργικότητας</w:t>
+      </w:r>
+    </w:p>
+    <w:p>
+      <w:pPr>
+        <w:pStyle w:val="ListParagraph"/>
         <w:numPr>
           <w:ilvl w:val="0"/>
           <w:numId w:val="18"/>
         </w:numPr>
       </w:pPr>
       <w:r>
-        <w:t>Αποστέλλονται</w:t>
-      </w:r>
-      <w:r>
-        <w:t xml:space="preserve"> αυτά τα δεδομένα στην β</w:t>
-      </w:r>
-      <w:r>
-        <w:t>ά</w:t>
-      </w:r>
-      <w:r>
-        <w:t xml:space="preserve">ση δεδομένων του </w:t>
-      </w:r>
-      <w:r>
-        <w:t>συστήματος</w:t>
+        <w:t xml:space="preserve">Εγγραφή δεδομένων στην </w:t>
+      </w:r>
+      <w:r>
+        <w:t xml:space="preserve">βάση του </w:t>
+      </w:r>
+      <w:r>
+        <w:t xml:space="preserve">συστήματος </w:t>
+      </w:r>
+      <w:r>
+        <w:t>διαλειτουργικότητας</w:t>
+      </w:r>
+    </w:p>
+    <w:p>
+      <w:pPr>
+        <w:ind w:left="360"/>
+      </w:pPr>
+      <w:r>
+        <w:t>Γενικά</w:t>
+      </w:r>
+      <w:r>
+        <w:t>,</w:t>
       </w:r>
       <w:r>
         <w:t xml:space="preserve"> </w:t>
       </w:r>
       <w:r>
-        <w:t>διαλειτουργικότητας</w:t>
-      </w:r>
-    </w:p>
-    <w:p>
-      <w:pPr>
-        <w:pStyle w:val="a7"/>
-      </w:pPr>
-      <w:r>
-        <w:lastRenderedPageBreak/>
+        <w:t xml:space="preserve">υπάρχουν περιπτώσεις που </w:t>
+      </w:r>
+      <w:r>
+        <w:t>μπορεί</w:t>
+      </w:r>
+      <w:r>
+        <w:t xml:space="preserve"> να </w:t>
+      </w:r>
+      <w:r>
+        <w:t>οδηγήσουν</w:t>
+      </w:r>
+      <w:r>
+        <w:t xml:space="preserve"> σε </w:t>
+      </w:r>
+      <w:r>
+        <w:t>αποτυχία</w:t>
+      </w:r>
+      <w:r>
+        <w:t xml:space="preserve"> του συστήματος. </w:t>
+      </w:r>
+    </w:p>
+    <w:p>
+      <w:pPr>
+        <w:ind w:left="360"/>
+      </w:pPr>
+      <w:r>
+        <w:t xml:space="preserve">Συγκεκριμένα, στην περίπτωση </w:t>
+      </w:r>
+      <w:r>
+        <w:t>που δεν</w:t>
+      </w:r>
+      <w:r>
+        <w:t xml:space="preserve"> </w:t>
+      </w:r>
+      <w:r>
+        <w:t>αποστέλλονται</w:t>
+      </w:r>
+      <w:r>
+        <w:t xml:space="preserve"> τα δεδομένα</w:t>
+      </w:r>
+      <w:r>
+        <w:t xml:space="preserve"> </w:t>
+      </w:r>
+      <w:r>
+        <w:t xml:space="preserve">και στην περίπτωση που </w:t>
+      </w:r>
+      <w:r>
+        <w:t>λήφθηκαν τα</w:t>
+      </w:r>
+      <w:r>
+        <w:t xml:space="preserve"> δεδομένα και δεν είναι στην κατάλληλη μορφή.</w:t>
+      </w:r>
+    </w:p>
+    <w:p>
+      <w:pPr>
+        <w:pStyle w:val="ListParagraph"/>
+      </w:pPr>
+      <w:r>
+        <w:rPr>
+          <w:noProof/>
+        </w:rPr>
         <w:drawing>
           <wp:inline distT="0" distB="0" distL="0" distR="0" wp14:anchorId="0CB9B21C" wp14:editId="4F0CE13D">
             <wp:extent cx="4255632" cy="3932449"/>
@@ -1620,7 +1655,7 @@
     </w:p>
     <w:p>
       <w:pPr>
-        <w:pStyle w:val="4"/>
+        <w:pStyle w:val="Heading4"/>
       </w:pPr>
       <w:r>
         <w:t>3.</w:t>
@@ -1684,34 +1719,251 @@
     </w:p>
     <w:p>
       <w:pPr>
-        <w:pStyle w:val="Description"/>
+        <w:pStyle w:val="ListParagraph"/>
+        <w:ind w:left="0"/>
         <w:rPr>
           <w:sz w:val="22"/>
           <w:szCs w:val="22"/>
         </w:rPr>
       </w:pPr>
       <w:r>
-        <w:t xml:space="preserve">Ως δεδομένα εξόδου ορίζουμε τα δεδομένα όπως αναπαρίστανται στην βάση δεδομένων του συστήματος για να είναι εύκολο η εξαγωγή των απαιτούμενων συμπερασμάτων. </w:t>
-      </w:r>
-    </w:p>
-    <w:p>
-      <w:pPr>
-        <w:pStyle w:val="a7"/>
+        <w:t xml:space="preserve">Ως δεδομένα εξόδου ορίζουμε τα δεδομένα όπως αναπαρίστανται στην βάση δεδομένων του συστήματος για να είναι εύκολο η εξαγωγή των απαιτούμενων </w:t>
+      </w:r>
+      <w:r>
+        <w:t xml:space="preserve">συμπερασμάτων. </w:t>
+      </w:r>
+    </w:p>
+    <w:p>
+      <w:pPr>
+        <w:pStyle w:val="ListParagraph"/>
         <w:ind w:left="0"/>
       </w:pPr>
       <w:r>
-        <w:t>Σ</w:t>
-      </w:r>
-    </w:p>
-    <w:p>
-      <w:pPr>
-        <w:pStyle w:val="a7"/>
+        <w:t xml:space="preserve">Συγκεκριμένα, δημιουργούνται </w:t>
+      </w:r>
+      <w:r>
+        <w:t xml:space="preserve">εγγραφές </w:t>
+      </w:r>
+      <w:r>
+        <w:t>στις</w:t>
+      </w:r>
+      <w:r>
+        <w:t xml:space="preserve"> ακόλουθες </w:t>
+      </w:r>
+      <w:r>
+        <w:t>μορφές :</w:t>
+      </w:r>
+    </w:p>
+    <w:p>
+      <w:pPr>
+        <w:pStyle w:val="ListParagraph"/>
+        <w:ind w:left="0" w:firstLine="720"/>
+      </w:pPr>
+      <w:r>
+        <w:t>Providers : αποτελούν περιγραφή των νέων λειτουργών αυτοκινητόδρομων που εισάγονται στο σύστημα.</w:t>
+      </w:r>
+      <w:r>
+        <w:t xml:space="preserve"> </w:t>
+      </w:r>
+    </w:p>
+    <w:p>
+      <w:pPr>
+        <w:pStyle w:val="ListParagraph"/>
+        <w:ind w:left="0" w:firstLine="720"/>
+      </w:pPr>
+      <w:r>
+        <w:t>Tags : αποτελούν περιγραφή νέων χρηστών πομποδεκτών.</w:t>
+      </w:r>
+      <w:r>
+        <w:t xml:space="preserve"> </w:t>
+      </w:r>
+      <w:r>
+        <w:t xml:space="preserve">Κρατείται πληροφορία του provider στον οποίο </w:t>
+      </w:r>
+      <w:r>
+        <w:t xml:space="preserve">υπάγονται, </w:t>
+      </w:r>
+    </w:p>
+    <w:p>
+      <w:pPr>
+        <w:pStyle w:val="ListParagraph"/>
+        <w:ind w:left="0" w:firstLine="720"/>
+      </w:pPr>
+      <w:r>
+        <w:t xml:space="preserve">Vehicles </w:t>
+      </w:r>
+      <w:r>
+        <w:t>:</w:t>
+      </w:r>
+      <w:r>
+        <w:t xml:space="preserve"> </w:t>
+      </w:r>
+      <w:r>
+        <w:t>αποτελούν</w:t>
+      </w:r>
+      <w:r>
+        <w:t xml:space="preserve"> </w:t>
+      </w:r>
+      <w:r>
+        <w:t xml:space="preserve">περιγραφή νέων </w:t>
+      </w:r>
+      <w:r>
+        <w:t xml:space="preserve">οχημάτων </w:t>
+      </w:r>
+      <w:r>
+        <w:t xml:space="preserve">τα </w:t>
+      </w:r>
+      <w:r>
+        <w:t xml:space="preserve">οποία έχουν καταχωρηθεί </w:t>
+      </w:r>
+      <w:r>
+        <w:t xml:space="preserve">για </w:t>
+      </w:r>
+      <w:r>
+        <w:t xml:space="preserve">χρήση </w:t>
+      </w:r>
+      <w:r>
+        <w:t>πομποδεκτών.</w:t>
+      </w:r>
+      <w:r>
+        <w:t xml:space="preserve"> </w:t>
+      </w:r>
+      <w:r>
+        <w:t xml:space="preserve">Περιλαμβάνεται </w:t>
+      </w:r>
+      <w:r>
+        <w:t xml:space="preserve">πληροφορία </w:t>
+      </w:r>
+      <w:r>
+        <w:t xml:space="preserve">του </w:t>
+      </w:r>
+      <w:r>
+        <w:t xml:space="preserve">πομποδέκτη </w:t>
+      </w:r>
+      <w:r>
+        <w:t>για τον οποίο</w:t>
+      </w:r>
+      <w:r>
+        <w:t xml:space="preserve"> </w:t>
+      </w:r>
+      <w:r>
+        <w:t xml:space="preserve">έχουν </w:t>
+      </w:r>
+      <w:r>
+        <w:t>καταχωρηθεί για χρήση</w:t>
+      </w:r>
+      <w:r>
+        <w:t>.</w:t>
+      </w:r>
+    </w:p>
+    <w:p>
+      <w:pPr>
+        <w:pStyle w:val="ListParagraph"/>
+        <w:ind w:left="0" w:firstLine="720"/>
+      </w:pPr>
+      <w:r>
+        <w:t xml:space="preserve">Stations : </w:t>
+      </w:r>
+      <w:r>
+        <w:t xml:space="preserve">αποτελούν περιγραφή </w:t>
+      </w:r>
+      <w:r>
+        <w:t>των</w:t>
+      </w:r>
+      <w:r>
+        <w:t xml:space="preserve"> </w:t>
+      </w:r>
+      <w:r>
+        <w:t>σταθμών</w:t>
+      </w:r>
+      <w:r>
+        <w:t xml:space="preserve"> διοδίων</w:t>
+      </w:r>
+      <w:r>
+        <w:t xml:space="preserve">. </w:t>
+      </w:r>
+      <w:r>
+        <w:t xml:space="preserve">Κρατείται ο </w:t>
+      </w:r>
+      <w:r>
+        <w:t xml:space="preserve">λειτουργός </w:t>
+      </w:r>
+      <w:r>
+        <w:t xml:space="preserve">αυτοκινητοδρόμων στον </w:t>
+      </w:r>
+      <w:r>
+        <w:t>οποίο</w:t>
+      </w:r>
+      <w:r>
+        <w:t xml:space="preserve"> </w:t>
+      </w:r>
+      <w:r>
+        <w:t>υπάγονται</w:t>
+      </w:r>
+      <w:r>
+        <w:t>.</w:t>
+      </w:r>
+    </w:p>
+    <w:p>
+      <w:pPr>
+        <w:pStyle w:val="ListParagraph"/>
+        <w:ind w:left="0" w:firstLine="720"/>
+      </w:pPr>
+      <w:r>
+        <w:t xml:space="preserve">Passes : </w:t>
+      </w:r>
+      <w:r>
+        <w:t xml:space="preserve">εγγραφές </w:t>
+      </w:r>
+      <w:r>
+        <w:t xml:space="preserve">για τις </w:t>
+      </w:r>
+      <w:r>
+        <w:t xml:space="preserve">διελεύσεις </w:t>
+      </w:r>
+      <w:r>
+        <w:t xml:space="preserve">οχημάτων από τους </w:t>
+      </w:r>
+      <w:r>
+        <w:t xml:space="preserve">σταθμούς. </w:t>
+      </w:r>
+      <w:r>
+        <w:t xml:space="preserve">Κρατείται </w:t>
+      </w:r>
+      <w:r>
+        <w:t xml:space="preserve">η </w:t>
+      </w:r>
+      <w:r>
+        <w:t>ημερομηνία και</w:t>
+      </w:r>
+      <w:r>
+        <w:t xml:space="preserve"> ώρα </w:t>
+      </w:r>
+      <w:r>
+        <w:t xml:space="preserve">διέλευσης </w:t>
+      </w:r>
+      <w:r>
+        <w:t xml:space="preserve">καθώς και η τιμή </w:t>
+      </w:r>
+      <w:r>
+        <w:t>χρέωσης της διέλευσης.</w:t>
+      </w:r>
+    </w:p>
+    <w:p>
+      <w:pPr>
+        <w:pStyle w:val="ListParagraph"/>
         <w:ind w:left="0"/>
       </w:pPr>
     </w:p>
     <w:p>
       <w:pPr>
-        <w:pStyle w:val="4"/>
+        <w:pStyle w:val="ListParagraph"/>
+        <w:ind w:left="0"/>
+      </w:pPr>
+    </w:p>
+    <w:p>
+      <w:pPr>
+        <w:pStyle w:val="Heading4"/>
       </w:pPr>
       <w:r>
         <w:t>3.</w:t>
@@ -1724,6 +1976,8 @@
       </w:r>
       <w:r>
         <w:tab/>
+      </w:r>
+      <w:r>
         <w:t xml:space="preserve">Παρατηρήσεις </w:t>
       </w:r>
     </w:p>
@@ -1737,12 +1991,12 @@
     </w:p>
     <w:p>
       <w:pPr>
-        <w:pStyle w:val="3"/>
-      </w:pPr>
-    </w:p>
-    <w:p>
-      <w:pPr>
-        <w:pStyle w:val="3"/>
+        <w:pStyle w:val="Heading3"/>
+      </w:pPr>
+    </w:p>
+    <w:p>
+      <w:pPr>
+        <w:pStyle w:val="Heading3"/>
       </w:pPr>
       <w:r>
         <w:t>3.</w:t>
@@ -1758,6 +2012,8 @@
       </w:r>
       <w:r>
         <w:tab/>
+      </w:r>
+      <w:r>
         <w:t>ΠΕΡΙΠΤΩΣΗ ΧΡΗΣΗΣ 2: (τίτλος)</w:t>
       </w:r>
     </w:p>
@@ -1814,7 +2070,7 @@
     </w:p>
     <w:p>
       <w:pPr>
-        <w:pStyle w:val="2"/>
+        <w:pStyle w:val="Heading2"/>
       </w:pPr>
       <w:r>
         <w:t>3.</w:t>
@@ -1849,10 +2105,9 @@
     <w:p/>
     <w:p>
       <w:pPr>
-        <w:pStyle w:val="2"/>
-      </w:pPr>
-      <w:r>
-        <w:lastRenderedPageBreak/>
+        <w:pStyle w:val="Heading2"/>
+      </w:pPr>
+      <w:r>
         <w:t>3.</w:t>
       </w:r>
       <w:r>
@@ -1867,7 +2122,7 @@
     </w:p>
     <w:p>
       <w:pPr>
-        <w:pStyle w:val="3"/>
+        <w:pStyle w:val="Heading3"/>
       </w:pPr>
       <w:r>
         <w:t>3.</w:t>
@@ -1883,6 +2138,8 @@
       </w:r>
       <w:r>
         <w:tab/>
+      </w:r>
+      <w:r>
         <w:t>Απαιτήσεις και περιορισμοί πρόσβασης σε δεδομένα</w:t>
       </w:r>
     </w:p>
@@ -1900,7 +2157,7 @@
     <w:p/>
     <w:p>
       <w:pPr>
-        <w:pStyle w:val="2"/>
+        <w:pStyle w:val="Heading2"/>
       </w:pPr>
       <w:r>
         <w:t>3.</w:t>
@@ -1917,7 +2174,7 @@
     </w:p>
     <w:p>
       <w:pPr>
-        <w:pStyle w:val="3"/>
+        <w:pStyle w:val="Heading3"/>
       </w:pPr>
       <w:r>
         <w:t>3.</w:t>
@@ -1930,6 +2187,8 @@
       </w:r>
       <w:r>
         <w:tab/>
+      </w:r>
+      <w:r>
         <w:t>Απαιτήσεις διαθεσιμότητας λογισμικού</w:t>
       </w:r>
     </w:p>
@@ -1944,7 +2203,7 @@
     <w:p/>
     <w:p>
       <w:pPr>
-        <w:pStyle w:val="3"/>
+        <w:pStyle w:val="Heading3"/>
       </w:pPr>
       <w:r>
         <w:t>3.</w:t>
@@ -1972,13 +2231,8 @@
     </w:p>
     <w:p/>
     <w:sectPr>
-      <w:headerReference w:type="even" r:id="rId8"/>
-      <w:headerReference w:type="default" r:id="rId9"/>
-      <w:footerReference w:type="even" r:id="rId10"/>
-      <w:footerReference w:type="default" r:id="rId11"/>
-      <w:headerReference w:type="first" r:id="rId12"/>
-      <w:footerReference w:type="first" r:id="rId13"/>
-      <w:pgSz w:w="11900" w:h="16840"/>
+      <w:footerReference w:type="default" r:id="rId8"/>
+      <w:pgSz w:w="11900" w:h="16840" w:orient="portrait"/>
       <w:pgMar w:top="1440" w:right="1440" w:bottom="1440" w:left="1440" w:header="708" w:footer="708" w:gutter="0"/>
       <w:cols w:space="708"/>
       <w:docGrid w:linePitch="360"/>
@@ -2023,39 +2277,43 @@
 <w:ftr xmlns:wpc="http://schemas.microsoft.com/office/word/2010/wordprocessingCanvas" xmlns:cx="http://schemas.microsoft.com/office/drawing/2014/chartex" xmlns:cx1="http://schemas.microsoft.com/office/drawing/2015/9/8/chartex" xmlns:cx2="http://schemas.microsoft.com/office/drawing/2015/10/21/chartex" xmlns:cx3="http://schemas.microsoft.com/office/drawing/2016/5/9/chartex" xmlns:cx4="http://schemas.microsoft.com/office/drawing/2016/5/10/chartex" xmlns:cx5="http://schemas.microsoft.com/office/drawing/2016/5/11/chartex" xmlns:cx6="http://schemas.microsoft.com/office/drawing/2016/5/12/chartex" xmlns:cx7="http://schemas.microsoft.com/office/drawing/2016/5/13/chartex" xmlns:cx8="http://schemas.microsoft.com/office/drawing/2016/5/14/chartex" xmlns:mc="http://schemas.openxmlformats.org/markup-compatibility/2006" xmlns:aink="http://schemas.microsoft.com/office/drawing/2016/ink" xmlns:am3d="http://schemas.microsoft.com/office/drawing/2017/model3d" xmlns:o="urn:schemas-microsoft-com:office:office" xmlns:r="http://schemas.openxmlformats.org/officeDocument/2006/relationships" xmlns:m="http://schemas.openxmlformats.org/officeDocument/2006/math" xmlns:v="urn:schemas-microsoft-com:vml" xmlns:wp14="http://schemas.microsoft.com/office/word/2010/wordprocessingDrawing" xmlns:wp="http://schemas.openxmlformats.org/drawingml/2006/wordprocessingDrawing" xmlns:w10="urn:schemas-microsoft-com:office:word" xmlns:w="http://schemas.openxmlformats.org/wordprocessingml/2006/main" xmlns:w14="http://schemas.microsoft.com/office/word/2010/wordml" xmlns:w15="http://schemas.microsoft.com/office/word/2012/wordml" xmlns:w16cex="http://schemas.microsoft.com/office/word/2018/wordml/cex" xmlns:w16cid="http://schemas.microsoft.com/office/word/2016/wordml/cid" xmlns:w16="http://schemas.microsoft.com/office/word/2018/wordml" xmlns:w16sdtdh="http://schemas.microsoft.com/office/word/2020/wordml/sdtdatahash" xmlns:w16se="http://schemas.microsoft.com/office/word/2015/wordml/symex" xmlns:wpg="http://schemas.microsoft.com/office/word/2010/wordprocessingGroup" xmlns:wpi="http://schemas.microsoft.com/office/word/2010/wordprocessingInk" xmlns:wne="http://schemas.microsoft.com/office/word/2006/wordml" xmlns:wps="http://schemas.microsoft.com/office/word/2010/wordprocessingShape" mc:Ignorable="w14 w15 w16se w16cid w16 w16cex w16sdtdh wp14">
   <w:p>
     <w:pPr>
-      <w:pStyle w:val="a5"/>
+      <w:pStyle w:val="Footer"/>
+      <w:pBdr>
+        <w:top w:val="single" w:color="auto" w:sz="4" w:space="1"/>
+      </w:pBdr>
+      <w:rPr>
+        <w:sz w:val="18"/>
+        <w:szCs w:val="18"/>
+      </w:rPr>
     </w:pPr>
-  </w:p>
-</w:ftr>
-</file>
-
-<file path=word/footer2.xml><?xml version="1.0" encoding="utf-8"?>
-<w:ftr xmlns:wpc="http://schemas.microsoft.com/office/word/2010/wordprocessingCanvas" xmlns:cx="http://schemas.microsoft.com/office/drawing/2014/chartex" xmlns:cx1="http://schemas.microsoft.com/office/drawing/2015/9/8/chartex" xmlns:cx2="http://schemas.microsoft.com/office/drawing/2015/10/21/chartex" xmlns:cx3="http://schemas.microsoft.com/office/drawing/2016/5/9/chartex" xmlns:cx4="http://schemas.microsoft.com/office/drawing/2016/5/10/chartex" xmlns:cx5="http://schemas.microsoft.com/office/drawing/2016/5/11/chartex" xmlns:cx6="http://schemas.microsoft.com/office/drawing/2016/5/12/chartex" xmlns:cx7="http://schemas.microsoft.com/office/drawing/2016/5/13/chartex" xmlns:cx8="http://schemas.microsoft.com/office/drawing/2016/5/14/chartex" xmlns:mc="http://schemas.openxmlformats.org/markup-compatibility/2006" xmlns:aink="http://schemas.microsoft.com/office/drawing/2016/ink" xmlns:am3d="http://schemas.microsoft.com/office/drawing/2017/model3d" xmlns:o="urn:schemas-microsoft-com:office:office" xmlns:r="http://schemas.openxmlformats.org/officeDocument/2006/relationships" xmlns:m="http://schemas.openxmlformats.org/officeDocument/2006/math" xmlns:v="urn:schemas-microsoft-com:vml" xmlns:wp14="http://schemas.microsoft.com/office/word/2010/wordprocessingDrawing" xmlns:wp="http://schemas.openxmlformats.org/drawingml/2006/wordprocessingDrawing" xmlns:w10="urn:schemas-microsoft-com:office:word" xmlns:w="http://schemas.openxmlformats.org/wordprocessingml/2006/main" xmlns:w14="http://schemas.microsoft.com/office/word/2010/wordml" xmlns:w15="http://schemas.microsoft.com/office/word/2012/wordml" xmlns:w16cex="http://schemas.microsoft.com/office/word/2018/wordml/cex" xmlns:w16cid="http://schemas.microsoft.com/office/word/2016/wordml/cid" xmlns:w16="http://schemas.microsoft.com/office/word/2018/wordml" xmlns:w16sdtdh="http://schemas.microsoft.com/office/word/2020/wordml/sdtdatahash" xmlns:w16se="http://schemas.microsoft.com/office/word/2015/wordml/symex" xmlns:wpg="http://schemas.microsoft.com/office/word/2010/wordprocessingGroup" xmlns:wpi="http://schemas.microsoft.com/office/word/2010/wordprocessingInk" xmlns:wne="http://schemas.microsoft.com/office/word/2006/wordml" xmlns:wps="http://schemas.microsoft.com/office/word/2010/wordprocessingShape" mc:Ignorable="w14 w15 w16se w16cid w16 w16cex w16sdtdh wp14">
-  <w:p>
-    <w:pPr>
-      <w:pStyle w:val="a5"/>
-      <w:pBdr>
-        <w:top w:val="single" w:sz="4" w:space="1" w:color="auto"/>
-      </w:pBdr>
+    <w:r>
+      <w:rPr>
+        <w:sz w:val="18"/>
+        <w:szCs w:val="18"/>
+      </w:rPr>
+      <w:t>(</w:t>
+    </w:r>
+    <w:r>
       <w:rPr>
         <w:sz w:val="18"/>
         <w:szCs w:val="18"/>
         <w:lang w:val="en-US"/>
       </w:rPr>
-    </w:pPr>
+      <w:t>ePass</w:t>
+    </w:r>
     <w:r>
       <w:rPr>
         <w:sz w:val="18"/>
         <w:szCs w:val="18"/>
       </w:rPr>
-      <w:t xml:space="preserve">(ΤΑΥΤΟΤΗΤΑ </w:t>
+      <w:t xml:space="preserve"> – </w:t>
     </w:r>
     <w:r>
       <w:rPr>
         <w:sz w:val="18"/>
         <w:szCs w:val="18"/>
       </w:rPr>
-      <w:t>ΟΜΑΔΑΣ</w:t>
+      <w:t>Όπου πας</w:t>
     </w:r>
     <w:r>
       <w:rPr>
@@ -2070,6 +2328,12 @@
         <w:szCs w:val="18"/>
       </w:rPr>
       <w:tab/>
+    </w:r>
+    <w:r>
+      <w:rPr>
+        <w:sz w:val="18"/>
+        <w:szCs w:val="18"/>
+      </w:rPr>
       <w:t xml:space="preserve">ΕΓΓΡΑΦΟ </w:t>
     </w:r>
     <w:r>
@@ -2120,7 +2384,6 @@
       <w:rPr>
         <w:sz w:val="18"/>
         <w:szCs w:val="18"/>
-        <w:lang w:val="en-US"/>
       </w:rPr>
       <w:tab/>
     </w:r>
@@ -2224,16 +2487,6 @@
       </w:rPr>
       <w:fldChar w:fldCharType="end"/>
     </w:r>
-  </w:p>
-</w:ftr>
-</file>
-
-<file path=word/footer3.xml><?xml version="1.0" encoding="utf-8"?>
-<w:ftr xmlns:wpc="http://schemas.microsoft.com/office/word/2010/wordprocessingCanvas" xmlns:cx="http://schemas.microsoft.com/office/drawing/2014/chartex" xmlns:cx1="http://schemas.microsoft.com/office/drawing/2015/9/8/chartex" xmlns:cx2="http://schemas.microsoft.com/office/drawing/2015/10/21/chartex" xmlns:cx3="http://schemas.microsoft.com/office/drawing/2016/5/9/chartex" xmlns:cx4="http://schemas.microsoft.com/office/drawing/2016/5/10/chartex" xmlns:cx5="http://schemas.microsoft.com/office/drawing/2016/5/11/chartex" xmlns:cx6="http://schemas.microsoft.com/office/drawing/2016/5/12/chartex" xmlns:cx7="http://schemas.microsoft.com/office/drawing/2016/5/13/chartex" xmlns:cx8="http://schemas.microsoft.com/office/drawing/2016/5/14/chartex" xmlns:mc="http://schemas.openxmlformats.org/markup-compatibility/2006" xmlns:aink="http://schemas.microsoft.com/office/drawing/2016/ink" xmlns:am3d="http://schemas.microsoft.com/office/drawing/2017/model3d" xmlns:o="urn:schemas-microsoft-com:office:office" xmlns:r="http://schemas.openxmlformats.org/officeDocument/2006/relationships" xmlns:m="http://schemas.openxmlformats.org/officeDocument/2006/math" xmlns:v="urn:schemas-microsoft-com:vml" xmlns:wp14="http://schemas.microsoft.com/office/word/2010/wordprocessingDrawing" xmlns:wp="http://schemas.openxmlformats.org/drawingml/2006/wordprocessingDrawing" xmlns:w10="urn:schemas-microsoft-com:office:word" xmlns:w="http://schemas.openxmlformats.org/wordprocessingml/2006/main" xmlns:w14="http://schemas.microsoft.com/office/word/2010/wordml" xmlns:w15="http://schemas.microsoft.com/office/word/2012/wordml" xmlns:w16cex="http://schemas.microsoft.com/office/word/2018/wordml/cex" xmlns:w16cid="http://schemas.microsoft.com/office/word/2016/wordml/cid" xmlns:w16="http://schemas.microsoft.com/office/word/2018/wordml" xmlns:w16sdtdh="http://schemas.microsoft.com/office/word/2020/wordml/sdtdatahash" xmlns:w16se="http://schemas.microsoft.com/office/word/2015/wordml/symex" xmlns:wpg="http://schemas.microsoft.com/office/word/2010/wordprocessingGroup" xmlns:wpi="http://schemas.microsoft.com/office/word/2010/wordprocessingInk" xmlns:wne="http://schemas.microsoft.com/office/word/2006/wordml" xmlns:wps="http://schemas.microsoft.com/office/word/2010/wordprocessingShape" mc:Ignorable="w14 w15 w16se w16cid w16 w16cex w16sdtdh wp14">
-  <w:p>
-    <w:pPr>
-      <w:pStyle w:val="a5"/>
-    </w:pPr>
   </w:p>
 </w:ftr>
 </file>
@@ -2268,36 +2521,6 @@
     </w:p>
   </w:footnote>
 </w:footnotes>
-</file>
-
-<file path=word/header1.xml><?xml version="1.0" encoding="utf-8"?>
-<w:hdr xmlns:wpc="http://schemas.microsoft.com/office/word/2010/wordprocessingCanvas" xmlns:cx="http://schemas.microsoft.com/office/drawing/2014/chartex" xmlns:cx1="http://schemas.microsoft.com/office/drawing/2015/9/8/chartex" xmlns:cx2="http://schemas.microsoft.com/office/drawing/2015/10/21/chartex" xmlns:cx3="http://schemas.microsoft.com/office/drawing/2016/5/9/chartex" xmlns:cx4="http://schemas.microsoft.com/office/drawing/2016/5/10/chartex" xmlns:cx5="http://schemas.microsoft.com/office/drawing/2016/5/11/chartex" xmlns:cx6="http://schemas.microsoft.com/office/drawing/2016/5/12/chartex" xmlns:cx7="http://schemas.microsoft.com/office/drawing/2016/5/13/chartex" xmlns:cx8="http://schemas.microsoft.com/office/drawing/2016/5/14/chartex" xmlns:mc="http://schemas.openxmlformats.org/markup-compatibility/2006" xmlns:aink="http://schemas.microsoft.com/office/drawing/2016/ink" xmlns:am3d="http://schemas.microsoft.com/office/drawing/2017/model3d" xmlns:o="urn:schemas-microsoft-com:office:office" xmlns:r="http://schemas.openxmlformats.org/officeDocument/2006/relationships" xmlns:m="http://schemas.openxmlformats.org/officeDocument/2006/math" xmlns:v="urn:schemas-microsoft-com:vml" xmlns:wp14="http://schemas.microsoft.com/office/word/2010/wordprocessingDrawing" xmlns:wp="http://schemas.openxmlformats.org/drawingml/2006/wordprocessingDrawing" xmlns:w10="urn:schemas-microsoft-com:office:word" xmlns:w="http://schemas.openxmlformats.org/wordprocessingml/2006/main" xmlns:w14="http://schemas.microsoft.com/office/word/2010/wordml" xmlns:w15="http://schemas.microsoft.com/office/word/2012/wordml" xmlns:w16cex="http://schemas.microsoft.com/office/word/2018/wordml/cex" xmlns:w16cid="http://schemas.microsoft.com/office/word/2016/wordml/cid" xmlns:w16="http://schemas.microsoft.com/office/word/2018/wordml" xmlns:w16sdtdh="http://schemas.microsoft.com/office/word/2020/wordml/sdtdatahash" xmlns:w16se="http://schemas.microsoft.com/office/word/2015/wordml/symex" xmlns:wpg="http://schemas.microsoft.com/office/word/2010/wordprocessingGroup" xmlns:wpi="http://schemas.microsoft.com/office/word/2010/wordprocessingInk" xmlns:wne="http://schemas.microsoft.com/office/word/2006/wordml" xmlns:wps="http://schemas.microsoft.com/office/word/2010/wordprocessingShape" mc:Ignorable="w14 w15 w16se w16cid w16 w16cex w16sdtdh wp14">
-  <w:p>
-    <w:pPr>
-      <w:pStyle w:val="a4"/>
-    </w:pPr>
-  </w:p>
-</w:hdr>
-</file>
-
-<file path=word/header2.xml><?xml version="1.0" encoding="utf-8"?>
-<w:hdr xmlns:wpc="http://schemas.microsoft.com/office/word/2010/wordprocessingCanvas" xmlns:cx="http://schemas.microsoft.com/office/drawing/2014/chartex" xmlns:cx1="http://schemas.microsoft.com/office/drawing/2015/9/8/chartex" xmlns:cx2="http://schemas.microsoft.com/office/drawing/2015/10/21/chartex" xmlns:cx3="http://schemas.microsoft.com/office/drawing/2016/5/9/chartex" xmlns:cx4="http://schemas.microsoft.com/office/drawing/2016/5/10/chartex" xmlns:cx5="http://schemas.microsoft.com/office/drawing/2016/5/11/chartex" xmlns:cx6="http://schemas.microsoft.com/office/drawing/2016/5/12/chartex" xmlns:cx7="http://schemas.microsoft.com/office/drawing/2016/5/13/chartex" xmlns:cx8="http://schemas.microsoft.com/office/drawing/2016/5/14/chartex" xmlns:mc="http://schemas.openxmlformats.org/markup-compatibility/2006" xmlns:aink="http://schemas.microsoft.com/office/drawing/2016/ink" xmlns:am3d="http://schemas.microsoft.com/office/drawing/2017/model3d" xmlns:o="urn:schemas-microsoft-com:office:office" xmlns:r="http://schemas.openxmlformats.org/officeDocument/2006/relationships" xmlns:m="http://schemas.openxmlformats.org/officeDocument/2006/math" xmlns:v="urn:schemas-microsoft-com:vml" xmlns:wp14="http://schemas.microsoft.com/office/word/2010/wordprocessingDrawing" xmlns:wp="http://schemas.openxmlformats.org/drawingml/2006/wordprocessingDrawing" xmlns:w10="urn:schemas-microsoft-com:office:word" xmlns:w="http://schemas.openxmlformats.org/wordprocessingml/2006/main" xmlns:w14="http://schemas.microsoft.com/office/word/2010/wordml" xmlns:w15="http://schemas.microsoft.com/office/word/2012/wordml" xmlns:w16cex="http://schemas.microsoft.com/office/word/2018/wordml/cex" xmlns:w16cid="http://schemas.microsoft.com/office/word/2016/wordml/cid" xmlns:w16="http://schemas.microsoft.com/office/word/2018/wordml" xmlns:w16sdtdh="http://schemas.microsoft.com/office/word/2020/wordml/sdtdatahash" xmlns:w16se="http://schemas.microsoft.com/office/word/2015/wordml/symex" xmlns:wpg="http://schemas.microsoft.com/office/word/2010/wordprocessingGroup" xmlns:wpi="http://schemas.microsoft.com/office/word/2010/wordprocessingInk" xmlns:wne="http://schemas.microsoft.com/office/word/2006/wordml" xmlns:wps="http://schemas.microsoft.com/office/word/2010/wordprocessingShape" mc:Ignorable="w14 w15 w16se w16cid w16 w16cex w16sdtdh wp14">
-  <w:p>
-    <w:pPr>
-      <w:pStyle w:val="a4"/>
-    </w:pPr>
-  </w:p>
-</w:hdr>
-</file>
-
-<file path=word/header3.xml><?xml version="1.0" encoding="utf-8"?>
-<w:hdr xmlns:wpc="http://schemas.microsoft.com/office/word/2010/wordprocessingCanvas" xmlns:cx="http://schemas.microsoft.com/office/drawing/2014/chartex" xmlns:cx1="http://schemas.microsoft.com/office/drawing/2015/9/8/chartex" xmlns:cx2="http://schemas.microsoft.com/office/drawing/2015/10/21/chartex" xmlns:cx3="http://schemas.microsoft.com/office/drawing/2016/5/9/chartex" xmlns:cx4="http://schemas.microsoft.com/office/drawing/2016/5/10/chartex" xmlns:cx5="http://schemas.microsoft.com/office/drawing/2016/5/11/chartex" xmlns:cx6="http://schemas.microsoft.com/office/drawing/2016/5/12/chartex" xmlns:cx7="http://schemas.microsoft.com/office/drawing/2016/5/13/chartex" xmlns:cx8="http://schemas.microsoft.com/office/drawing/2016/5/14/chartex" xmlns:mc="http://schemas.openxmlformats.org/markup-compatibility/2006" xmlns:aink="http://schemas.microsoft.com/office/drawing/2016/ink" xmlns:am3d="http://schemas.microsoft.com/office/drawing/2017/model3d" xmlns:o="urn:schemas-microsoft-com:office:office" xmlns:r="http://schemas.openxmlformats.org/officeDocument/2006/relationships" xmlns:m="http://schemas.openxmlformats.org/officeDocument/2006/math" xmlns:v="urn:schemas-microsoft-com:vml" xmlns:wp14="http://schemas.microsoft.com/office/word/2010/wordprocessingDrawing" xmlns:wp="http://schemas.openxmlformats.org/drawingml/2006/wordprocessingDrawing" xmlns:w10="urn:schemas-microsoft-com:office:word" xmlns:w="http://schemas.openxmlformats.org/wordprocessingml/2006/main" xmlns:w14="http://schemas.microsoft.com/office/word/2010/wordml" xmlns:w15="http://schemas.microsoft.com/office/word/2012/wordml" xmlns:w16cex="http://schemas.microsoft.com/office/word/2018/wordml/cex" xmlns:w16cid="http://schemas.microsoft.com/office/word/2016/wordml/cid" xmlns:w16="http://schemas.microsoft.com/office/word/2018/wordml" xmlns:w16sdtdh="http://schemas.microsoft.com/office/word/2020/wordml/sdtdatahash" xmlns:w16se="http://schemas.microsoft.com/office/word/2015/wordml/symex" xmlns:wpg="http://schemas.microsoft.com/office/word/2010/wordprocessingGroup" xmlns:wpi="http://schemas.microsoft.com/office/word/2010/wordprocessingInk" xmlns:wne="http://schemas.microsoft.com/office/word/2006/wordml" xmlns:wps="http://schemas.microsoft.com/office/word/2010/wordprocessingShape" mc:Ignorable="w14 w15 w16se w16cid w16 w16cex w16sdtdh wp14">
-  <w:p>
-    <w:pPr>
-      <w:pStyle w:val="a4"/>
-    </w:pPr>
-  </w:p>
-</w:hdr>
 </file>
 
 <file path=word/numbering.xml><?xml version="1.0" encoding="utf-8"?>
@@ -2648,7 +2871,7 @@
     <w:lvl w:ilvl="0">
       <w:start w:val="1"/>
       <w:numFmt w:val="decimal"/>
-      <w:pStyle w:val="1"/>
+      <w:pStyle w:val="Heading1"/>
       <w:lvlText w:val="%1."/>
       <w:lvlJc w:val="left"/>
       <w:pPr>
@@ -4443,11 +4666,11 @@
 </file>
 
 <file path=word/styles.xml><?xml version="1.0" encoding="utf-8"?>
-<w:styles xmlns:mc="http://schemas.openxmlformats.org/markup-compatibility/2006" xmlns:r="http://schemas.openxmlformats.org/officeDocument/2006/relationships" xmlns:w="http://schemas.openxmlformats.org/wordprocessingml/2006/main" xmlns:w14="http://schemas.microsoft.com/office/word/2010/wordml" xmlns:w15="http://schemas.microsoft.com/office/word/2012/wordml" xmlns:w16cex="http://schemas.microsoft.com/office/word/2018/wordml/cex" xmlns:w16cid="http://schemas.microsoft.com/office/word/2016/wordml/cid" xmlns:w16="http://schemas.microsoft.com/office/word/2018/wordml" xmlns:w16sdtdh="http://schemas.microsoft.com/office/word/2020/wordml/sdtdatahash" xmlns:w16se="http://schemas.microsoft.com/office/word/2015/wordml/symex" mc:Ignorable="w14 w15 w16se w16cid w16 w16cex w16sdtdh">
+<w:styles xmlns:wp14="http://schemas.microsoft.com/office/word/2010/wordprocessingDrawing" xmlns:mc="http://schemas.openxmlformats.org/markup-compatibility/2006" xmlns:r="http://schemas.openxmlformats.org/officeDocument/2006/relationships" xmlns:w="http://schemas.openxmlformats.org/wordprocessingml/2006/main" xmlns:w14="http://schemas.microsoft.com/office/word/2010/wordml" xmlns:w15="http://schemas.microsoft.com/office/word/2012/wordml" xmlns:w16cex="http://schemas.microsoft.com/office/word/2018/wordml/cex" xmlns:w16cid="http://schemas.microsoft.com/office/word/2016/wordml/cid" xmlns:w16="http://schemas.microsoft.com/office/word/2018/wordml" xmlns:w16sdtdh="http://schemas.microsoft.com/office/word/2020/wordml/sdtdatahash" xmlns:w16se="http://schemas.microsoft.com/office/word/2015/wordml/symex" mc:Ignorable="w14 w15 w16se w16cid w16 w16cex w16sdtdh wp14">
   <w:docDefaults>
     <w:rPrDefault>
       <w:rPr>
-        <w:rFonts w:asciiTheme="minorHAnsi" w:eastAsiaTheme="minorHAnsi" w:hAnsiTheme="minorHAnsi" w:cstheme="minorBidi"/>
+        <w:rFonts w:asciiTheme="minorHAnsi" w:hAnsiTheme="minorHAnsi" w:eastAsiaTheme="minorHAnsi" w:cstheme="minorBidi"/>
         <w:sz w:val="24"/>
         <w:szCs w:val="24"/>
         <w:lang w:val="en-US" w:eastAsia="en-US" w:bidi="ar-SA"/>
@@ -4458,14 +4681,14 @@
   <w:latentStyles w:defLockedState="0" w:defUIPriority="99" w:defSemiHidden="0" w:defUnhideWhenUsed="0" w:defQFormat="0" w:count="376">
     <w:lsdException w:name="Normal" w:uiPriority="0" w:qFormat="1"/>
     <w:lsdException w:name="heading 1" w:uiPriority="9" w:qFormat="1"/>
-    <w:lsdException w:name="heading 2" w:semiHidden="1" w:uiPriority="9" w:unhideWhenUsed="1" w:qFormat="1"/>
-    <w:lsdException w:name="heading 3" w:semiHidden="1" w:uiPriority="9" w:unhideWhenUsed="1" w:qFormat="1"/>
-    <w:lsdException w:name="heading 4" w:semiHidden="1" w:uiPriority="9" w:unhideWhenUsed="1" w:qFormat="1"/>
-    <w:lsdException w:name="heading 5" w:semiHidden="1" w:uiPriority="9" w:unhideWhenUsed="1" w:qFormat="1"/>
-    <w:lsdException w:name="heading 6" w:semiHidden="1" w:uiPriority="9" w:unhideWhenUsed="1" w:qFormat="1"/>
-    <w:lsdException w:name="heading 7" w:semiHidden="1" w:uiPriority="9" w:unhideWhenUsed="1" w:qFormat="1"/>
-    <w:lsdException w:name="heading 8" w:semiHidden="1" w:uiPriority="9" w:unhideWhenUsed="1" w:qFormat="1"/>
-    <w:lsdException w:name="heading 9" w:semiHidden="1" w:uiPriority="9" w:unhideWhenUsed="1" w:qFormat="1"/>
+    <w:lsdException w:name="heading 2" w:uiPriority="9" w:semiHidden="1" w:unhideWhenUsed="1" w:qFormat="1"/>
+    <w:lsdException w:name="heading 3" w:uiPriority="9" w:semiHidden="1" w:unhideWhenUsed="1" w:qFormat="1"/>
+    <w:lsdException w:name="heading 4" w:uiPriority="9" w:semiHidden="1" w:unhideWhenUsed="1" w:qFormat="1"/>
+    <w:lsdException w:name="heading 5" w:uiPriority="9" w:semiHidden="1" w:unhideWhenUsed="1" w:qFormat="1"/>
+    <w:lsdException w:name="heading 6" w:uiPriority="9" w:semiHidden="1" w:unhideWhenUsed="1" w:qFormat="1"/>
+    <w:lsdException w:name="heading 7" w:uiPriority="9" w:semiHidden="1" w:unhideWhenUsed="1" w:qFormat="1"/>
+    <w:lsdException w:name="heading 8" w:uiPriority="9" w:semiHidden="1" w:unhideWhenUsed="1" w:qFormat="1"/>
+    <w:lsdException w:name="heading 9" w:uiPriority="9" w:semiHidden="1" w:unhideWhenUsed="1" w:qFormat="1"/>
     <w:lsdException w:name="index 1" w:semiHidden="1" w:unhideWhenUsed="1"/>
     <w:lsdException w:name="index 2" w:semiHidden="1" w:unhideWhenUsed="1"/>
     <w:lsdException w:name="index 3" w:semiHidden="1" w:unhideWhenUsed="1"/>
@@ -4475,22 +4698,22 @@
     <w:lsdException w:name="index 7" w:semiHidden="1" w:unhideWhenUsed="1"/>
     <w:lsdException w:name="index 8" w:semiHidden="1" w:unhideWhenUsed="1"/>
     <w:lsdException w:name="index 9" w:semiHidden="1" w:unhideWhenUsed="1"/>
-    <w:lsdException w:name="toc 1" w:semiHidden="1" w:uiPriority="39" w:unhideWhenUsed="1"/>
-    <w:lsdException w:name="toc 2" w:semiHidden="1" w:uiPriority="39" w:unhideWhenUsed="1"/>
-    <w:lsdException w:name="toc 3" w:semiHidden="1" w:uiPriority="39" w:unhideWhenUsed="1"/>
-    <w:lsdException w:name="toc 4" w:semiHidden="1" w:uiPriority="39" w:unhideWhenUsed="1"/>
-    <w:lsdException w:name="toc 5" w:semiHidden="1" w:uiPriority="39" w:unhideWhenUsed="1"/>
-    <w:lsdException w:name="toc 6" w:semiHidden="1" w:uiPriority="39" w:unhideWhenUsed="1"/>
-    <w:lsdException w:name="toc 7" w:semiHidden="1" w:uiPriority="39" w:unhideWhenUsed="1"/>
-    <w:lsdException w:name="toc 8" w:semiHidden="1" w:uiPriority="39" w:unhideWhenUsed="1"/>
-    <w:lsdException w:name="toc 9" w:semiHidden="1" w:uiPriority="39" w:unhideWhenUsed="1"/>
+    <w:lsdException w:name="toc 1" w:uiPriority="39" w:semiHidden="1" w:unhideWhenUsed="1"/>
+    <w:lsdException w:name="toc 2" w:uiPriority="39" w:semiHidden="1" w:unhideWhenUsed="1"/>
+    <w:lsdException w:name="toc 3" w:uiPriority="39" w:semiHidden="1" w:unhideWhenUsed="1"/>
+    <w:lsdException w:name="toc 4" w:uiPriority="39" w:semiHidden="1" w:unhideWhenUsed="1"/>
+    <w:lsdException w:name="toc 5" w:uiPriority="39" w:semiHidden="1" w:unhideWhenUsed="1"/>
+    <w:lsdException w:name="toc 6" w:uiPriority="39" w:semiHidden="1" w:unhideWhenUsed="1"/>
+    <w:lsdException w:name="toc 7" w:uiPriority="39" w:semiHidden="1" w:unhideWhenUsed="1"/>
+    <w:lsdException w:name="toc 8" w:uiPriority="39" w:semiHidden="1" w:unhideWhenUsed="1"/>
+    <w:lsdException w:name="toc 9" w:uiPriority="39" w:semiHidden="1" w:unhideWhenUsed="1"/>
     <w:lsdException w:name="Normal Indent" w:semiHidden="1" w:unhideWhenUsed="1"/>
     <w:lsdException w:name="footnote text" w:semiHidden="1" w:unhideWhenUsed="1"/>
     <w:lsdException w:name="annotation text" w:semiHidden="1" w:unhideWhenUsed="1"/>
     <w:lsdException w:name="header" w:semiHidden="1" w:unhideWhenUsed="1"/>
     <w:lsdException w:name="footer" w:semiHidden="1" w:unhideWhenUsed="1"/>
     <w:lsdException w:name="index heading" w:semiHidden="1" w:unhideWhenUsed="1"/>
-    <w:lsdException w:name="caption" w:semiHidden="1" w:uiPriority="35" w:unhideWhenUsed="1" w:qFormat="1"/>
+    <w:lsdException w:name="caption" w:uiPriority="35" w:semiHidden="1" w:unhideWhenUsed="1" w:qFormat="1"/>
     <w:lsdException w:name="table of figures" w:semiHidden="1" w:unhideWhenUsed="1"/>
     <w:lsdException w:name="envelope address" w:semiHidden="1" w:unhideWhenUsed="1"/>
     <w:lsdException w:name="envelope return" w:semiHidden="1" w:unhideWhenUsed="1"/>
@@ -4521,7 +4744,7 @@
     <w:lsdException w:name="Title" w:uiPriority="10" w:qFormat="1"/>
     <w:lsdException w:name="Closing" w:semiHidden="1" w:unhideWhenUsed="1"/>
     <w:lsdException w:name="Signature" w:semiHidden="1" w:unhideWhenUsed="1"/>
-    <w:lsdException w:name="Default Paragraph Font" w:semiHidden="1" w:uiPriority="1" w:unhideWhenUsed="1"/>
+    <w:lsdException w:name="Default Paragraph Font" w:uiPriority="1" w:semiHidden="1" w:unhideWhenUsed="1"/>
     <w:lsdException w:name="Body Text" w:semiHidden="1" w:unhideWhenUsed="1"/>
     <w:lsdException w:name="Body Text Indent" w:semiHidden="1" w:unhideWhenUsed="1"/>
     <w:lsdException w:name="List Continue" w:semiHidden="1" w:unhideWhenUsed="1"/>
@@ -4721,8 +4944,8 @@
     <w:lsdException w:name="Subtle Reference" w:uiPriority="31" w:qFormat="1"/>
     <w:lsdException w:name="Intense Reference" w:uiPriority="32" w:qFormat="1"/>
     <w:lsdException w:name="Book Title" w:uiPriority="33" w:qFormat="1"/>
-    <w:lsdException w:name="Bibliography" w:semiHidden="1" w:uiPriority="37" w:unhideWhenUsed="1"/>
-    <w:lsdException w:name="TOC Heading" w:semiHidden="1" w:uiPriority="39" w:unhideWhenUsed="1" w:qFormat="1"/>
+    <w:lsdException w:name="Bibliography" w:uiPriority="37" w:semiHidden="1" w:unhideWhenUsed="1"/>
+    <w:lsdException w:name="TOC Heading" w:uiPriority="39" w:semiHidden="1" w:unhideWhenUsed="1" w:qFormat="1"/>
     <w:lsdException w:name="Plain Table 1" w:uiPriority="41"/>
     <w:lsdException w:name="Plain Table 2" w:uiPriority="42"/>
     <w:lsdException w:name="Plain Table 3" w:uiPriority="43"/>
@@ -4833,7 +5056,7 @@
     <w:lsdException w:name="Unresolved Mention" w:semiHidden="1" w:unhideWhenUsed="1"/>
     <w:lsdException w:name="Smart Link" w:semiHidden="1" w:unhideWhenUsed="1"/>
   </w:latentStyles>
-  <w:style w:type="paragraph" w:default="1" w:styleId="a">
+  <w:style w:type="paragraph" w:styleId="Normal" w:default="1">
     <w:name w:val="Normal"/>
     <w:qFormat/>
     <w:rsid w:val="00C87106"/>
@@ -4845,11 +5068,11 @@
       <w:lang w:val="el-GR"/>
     </w:rPr>
   </w:style>
-  <w:style w:type="paragraph" w:styleId="1">
+  <w:style w:type="paragraph" w:styleId="Heading1">
     <w:name w:val="heading 1"/>
-    <w:basedOn w:val="a"/>
-    <w:next w:val="a"/>
-    <w:link w:val="1Char"/>
+    <w:basedOn w:val="Normal"/>
+    <w:next w:val="Normal"/>
+    <w:link w:val="Heading1Char"/>
     <w:uiPriority w:val="9"/>
     <w:qFormat/>
     <w:rsid w:val="004276A5"/>
@@ -4863,16 +5086,16 @@
       <w:outlineLvl w:val="0"/>
     </w:pPr>
     <w:rPr>
-      <w:rFonts w:asciiTheme="majorHAnsi" w:eastAsiaTheme="majorEastAsia" w:hAnsiTheme="majorHAnsi" w:cstheme="majorBidi"/>
+      <w:rFonts w:asciiTheme="majorHAnsi" w:hAnsiTheme="majorHAnsi" w:eastAsiaTheme="majorEastAsia" w:cstheme="majorBidi"/>
       <w:sz w:val="32"/>
       <w:szCs w:val="32"/>
     </w:rPr>
   </w:style>
-  <w:style w:type="paragraph" w:styleId="2">
+  <w:style w:type="paragraph" w:styleId="Heading2">
     <w:name w:val="heading 2"/>
-    <w:basedOn w:val="a"/>
-    <w:next w:val="a"/>
-    <w:link w:val="2Char"/>
+    <w:basedOn w:val="Normal"/>
+    <w:next w:val="Normal"/>
+    <w:link w:val="Heading2Char"/>
     <w:uiPriority w:val="9"/>
     <w:unhideWhenUsed/>
     <w:qFormat/>
@@ -4885,16 +5108,16 @@
       <w:outlineLvl w:val="1"/>
     </w:pPr>
     <w:rPr>
-      <w:rFonts w:asciiTheme="majorHAnsi" w:eastAsiaTheme="majorEastAsia" w:hAnsiTheme="majorHAnsi" w:cstheme="majorBidi"/>
+      <w:rFonts w:asciiTheme="majorHAnsi" w:hAnsiTheme="majorHAnsi" w:eastAsiaTheme="majorEastAsia" w:cstheme="majorBidi"/>
       <w:sz w:val="26"/>
       <w:szCs w:val="26"/>
     </w:rPr>
   </w:style>
-  <w:style w:type="paragraph" w:styleId="3">
+  <w:style w:type="paragraph" w:styleId="Heading3">
     <w:name w:val="heading 3"/>
-    <w:basedOn w:val="a"/>
-    <w:next w:val="a"/>
-    <w:link w:val="3Char"/>
+    <w:basedOn w:val="Normal"/>
+    <w:next w:val="Normal"/>
+    <w:link w:val="Heading3Char"/>
     <w:uiPriority w:val="9"/>
     <w:unhideWhenUsed/>
     <w:qFormat/>
@@ -4907,15 +5130,15 @@
       <w:outlineLvl w:val="2"/>
     </w:pPr>
     <w:rPr>
-      <w:rFonts w:asciiTheme="majorHAnsi" w:eastAsiaTheme="majorEastAsia" w:hAnsiTheme="majorHAnsi" w:cstheme="majorBidi"/>
+      <w:rFonts w:asciiTheme="majorHAnsi" w:hAnsiTheme="majorHAnsi" w:eastAsiaTheme="majorEastAsia" w:cstheme="majorBidi"/>
       <w:color w:val="1F3763" w:themeColor="accent1" w:themeShade="7F"/>
     </w:rPr>
   </w:style>
-  <w:style w:type="paragraph" w:styleId="4">
+  <w:style w:type="paragraph" w:styleId="Heading4">
     <w:name w:val="heading 4"/>
-    <w:basedOn w:val="a"/>
-    <w:next w:val="a"/>
-    <w:link w:val="4Char"/>
+    <w:basedOn w:val="Normal"/>
+    <w:next w:val="Normal"/>
+    <w:link w:val="Heading4Char"/>
     <w:uiPriority w:val="9"/>
     <w:unhideWhenUsed/>
     <w:qFormat/>
@@ -4928,19 +5151,19 @@
       <w:outlineLvl w:val="3"/>
     </w:pPr>
     <w:rPr>
-      <w:rFonts w:asciiTheme="majorHAnsi" w:eastAsiaTheme="majorEastAsia" w:hAnsiTheme="majorHAnsi" w:cstheme="majorBidi"/>
+      <w:rFonts w:asciiTheme="majorHAnsi" w:hAnsiTheme="majorHAnsi" w:eastAsiaTheme="majorEastAsia" w:cstheme="majorBidi"/>
       <w:i/>
       <w:iCs/>
       <w:color w:val="2F5496" w:themeColor="accent1" w:themeShade="BF"/>
     </w:rPr>
   </w:style>
-  <w:style w:type="character" w:default="1" w:styleId="a0">
+  <w:style w:type="character" w:styleId="DefaultParagraphFont" w:default="1">
     <w:name w:val="Default Paragraph Font"/>
     <w:uiPriority w:val="1"/>
     <w:semiHidden/>
     <w:unhideWhenUsed/>
   </w:style>
-  <w:style w:type="table" w:default="1" w:styleId="a1">
+  <w:style w:type="table" w:styleId="TableNormal" w:default="1">
     <w:name w:val="Normal Table"/>
     <w:uiPriority w:val="99"/>
     <w:semiHidden/>
@@ -4955,41 +5178,41 @@
       </w:tblCellMar>
     </w:tblPr>
   </w:style>
-  <w:style w:type="numbering" w:default="1" w:styleId="a2">
+  <w:style w:type="numbering" w:styleId="NoList" w:default="1">
     <w:name w:val="No List"/>
     <w:uiPriority w:val="99"/>
     <w:semiHidden/>
     <w:unhideWhenUsed/>
   </w:style>
-  <w:style w:type="character" w:customStyle="1" w:styleId="1Char">
-    <w:name w:val="Επικεφαλίδα 1 Char"/>
-    <w:basedOn w:val="a0"/>
-    <w:link w:val="1"/>
+  <w:style w:type="character" w:styleId="Heading1Char" w:customStyle="1">
+    <w:name w:val="Heading 1 Char"/>
+    <w:basedOn w:val="DefaultParagraphFont"/>
+    <w:link w:val="Heading1"/>
     <w:uiPriority w:val="9"/>
     <w:rsid w:val="004276A5"/>
     <w:rPr>
-      <w:rFonts w:asciiTheme="majorHAnsi" w:eastAsiaTheme="majorEastAsia" w:hAnsiTheme="majorHAnsi" w:cstheme="majorBidi"/>
+      <w:rFonts w:asciiTheme="majorHAnsi" w:hAnsiTheme="majorHAnsi" w:eastAsiaTheme="majorEastAsia" w:cstheme="majorBidi"/>
       <w:sz w:val="32"/>
       <w:szCs w:val="32"/>
       <w:lang w:val="el-GR"/>
     </w:rPr>
   </w:style>
-  <w:style w:type="character" w:customStyle="1" w:styleId="2Char">
-    <w:name w:val="Επικεφαλίδα 2 Char"/>
-    <w:basedOn w:val="a0"/>
-    <w:link w:val="2"/>
+  <w:style w:type="character" w:styleId="Heading2Char" w:customStyle="1">
+    <w:name w:val="Heading 2 Char"/>
+    <w:basedOn w:val="DefaultParagraphFont"/>
+    <w:link w:val="Heading2"/>
     <w:uiPriority w:val="9"/>
     <w:rsid w:val="00CF5C9E"/>
     <w:rPr>
-      <w:rFonts w:asciiTheme="majorHAnsi" w:eastAsiaTheme="majorEastAsia" w:hAnsiTheme="majorHAnsi" w:cstheme="majorBidi"/>
+      <w:rFonts w:asciiTheme="majorHAnsi" w:hAnsiTheme="majorHAnsi" w:eastAsiaTheme="majorEastAsia" w:cstheme="majorBidi"/>
       <w:sz w:val="26"/>
       <w:szCs w:val="26"/>
       <w:lang w:val="el-GR"/>
     </w:rPr>
   </w:style>
-  <w:style w:type="paragraph" w:customStyle="1" w:styleId="Description">
+  <w:style w:type="paragraph" w:styleId="Description" w:customStyle="1">
     <w:name w:val="Description"/>
-    <w:basedOn w:val="a"/>
+    <w:basedOn w:val="Normal"/>
     <w:qFormat/>
     <w:rsid w:val="00772CA3"/>
     <w:rPr>
@@ -4998,11 +5221,11 @@
       <w:sz w:val="20"/>
     </w:rPr>
   </w:style>
-  <w:style w:type="paragraph" w:styleId="a3">
+  <w:style w:type="paragraph" w:styleId="Title">
     <w:name w:val="Title"/>
-    <w:basedOn w:val="a"/>
-    <w:next w:val="a"/>
-    <w:link w:val="Char"/>
+    <w:basedOn w:val="Normal"/>
+    <w:next w:val="Normal"/>
+    <w:link w:val="TitleChar"/>
     <w:uiPriority w:val="10"/>
     <w:qFormat/>
     <w:rsid w:val="00E65018"/>
@@ -5011,21 +5234,21 @@
       <w:contextualSpacing/>
     </w:pPr>
     <w:rPr>
-      <w:rFonts w:asciiTheme="majorHAnsi" w:eastAsiaTheme="majorEastAsia" w:hAnsiTheme="majorHAnsi" w:cstheme="majorBidi"/>
+      <w:rFonts w:asciiTheme="majorHAnsi" w:hAnsiTheme="majorHAnsi" w:eastAsiaTheme="majorEastAsia" w:cstheme="majorBidi"/>
       <w:spacing w:val="-10"/>
       <w:kern w:val="28"/>
       <w:sz w:val="44"/>
       <w:szCs w:val="56"/>
     </w:rPr>
   </w:style>
-  <w:style w:type="character" w:customStyle="1" w:styleId="Char">
-    <w:name w:val="Τίτλος Char"/>
-    <w:basedOn w:val="a0"/>
-    <w:link w:val="a3"/>
+  <w:style w:type="character" w:styleId="TitleChar" w:customStyle="1">
+    <w:name w:val="Title Char"/>
+    <w:basedOn w:val="DefaultParagraphFont"/>
+    <w:link w:val="Title"/>
     <w:uiPriority w:val="10"/>
     <w:rsid w:val="00E65018"/>
     <w:rPr>
-      <w:rFonts w:asciiTheme="majorHAnsi" w:eastAsiaTheme="majorEastAsia" w:hAnsiTheme="majorHAnsi" w:cstheme="majorBidi"/>
+      <w:rFonts w:asciiTheme="majorHAnsi" w:hAnsiTheme="majorHAnsi" w:eastAsiaTheme="majorEastAsia" w:cstheme="majorBidi"/>
       <w:spacing w:val="-10"/>
       <w:kern w:val="28"/>
       <w:sz w:val="44"/>
@@ -5033,10 +5256,10 @@
       <w:lang w:val="el-GR"/>
     </w:rPr>
   </w:style>
-  <w:style w:type="paragraph" w:styleId="a4">
+  <w:style w:type="paragraph" w:styleId="Header">
     <w:name w:val="header"/>
-    <w:basedOn w:val="a"/>
-    <w:link w:val="Char0"/>
+    <w:basedOn w:val="Normal"/>
+    <w:link w:val="HeaderChar"/>
     <w:uiPriority w:val="99"/>
     <w:unhideWhenUsed/>
     <w:rsid w:val="00651715"/>
@@ -5048,20 +5271,20 @@
       <w:spacing w:before="0"/>
     </w:pPr>
   </w:style>
-  <w:style w:type="character" w:customStyle="1" w:styleId="Char0">
-    <w:name w:val="Κεφαλίδα Char"/>
-    <w:basedOn w:val="a0"/>
-    <w:link w:val="a4"/>
+  <w:style w:type="character" w:styleId="HeaderChar" w:customStyle="1">
+    <w:name w:val="Header Char"/>
+    <w:basedOn w:val="DefaultParagraphFont"/>
+    <w:link w:val="Header"/>
     <w:uiPriority w:val="99"/>
     <w:rsid w:val="00651715"/>
     <w:rPr>
       <w:lang w:val="el-GR"/>
     </w:rPr>
   </w:style>
-  <w:style w:type="paragraph" w:styleId="a5">
+  <w:style w:type="paragraph" w:styleId="Footer">
     <w:name w:val="footer"/>
-    <w:basedOn w:val="a"/>
-    <w:link w:val="Char1"/>
+    <w:basedOn w:val="Normal"/>
+    <w:link w:val="FooterChar"/>
     <w:uiPriority w:val="99"/>
     <w:unhideWhenUsed/>
     <w:rsid w:val="00651715"/>
@@ -5073,21 +5296,21 @@
       <w:spacing w:before="0"/>
     </w:pPr>
   </w:style>
-  <w:style w:type="character" w:customStyle="1" w:styleId="Char1">
-    <w:name w:val="Υποσέλιδο Char"/>
-    <w:basedOn w:val="a0"/>
-    <w:link w:val="a5"/>
+  <w:style w:type="character" w:styleId="FooterChar" w:customStyle="1">
+    <w:name w:val="Footer Char"/>
+    <w:basedOn w:val="DefaultParagraphFont"/>
+    <w:link w:val="Footer"/>
     <w:uiPriority w:val="99"/>
     <w:rsid w:val="00651715"/>
     <w:rPr>
       <w:lang w:val="el-GR"/>
     </w:rPr>
   </w:style>
-  <w:style w:type="paragraph" w:styleId="a6">
+  <w:style w:type="paragraph" w:styleId="Subtitle">
     <w:name w:val="Subtitle"/>
-    <w:basedOn w:val="a"/>
-    <w:next w:val="a"/>
-    <w:link w:val="Char2"/>
+    <w:basedOn w:val="Normal"/>
+    <w:next w:val="Normal"/>
+    <w:link w:val="SubtitleChar"/>
     <w:uiPriority w:val="11"/>
     <w:qFormat/>
     <w:rsid w:val="00E65018"/>
@@ -5105,10 +5328,10 @@
       <w:szCs w:val="22"/>
     </w:rPr>
   </w:style>
-  <w:style w:type="character" w:customStyle="1" w:styleId="Char2">
-    <w:name w:val="Υπότιτλος Char"/>
-    <w:basedOn w:val="a0"/>
-    <w:link w:val="a6"/>
+  <w:style w:type="character" w:styleId="SubtitleChar" w:customStyle="1">
+    <w:name w:val="Subtitle Char"/>
+    <w:basedOn w:val="DefaultParagraphFont"/>
+    <w:link w:val="Subtitle"/>
     <w:uiPriority w:val="11"/>
     <w:rsid w:val="00E65018"/>
     <w:rPr>
@@ -5120,35 +5343,35 @@
       <w:lang w:val="el-GR"/>
     </w:rPr>
   </w:style>
-  <w:style w:type="character" w:customStyle="1" w:styleId="3Char">
-    <w:name w:val="Επικεφαλίδα 3 Char"/>
-    <w:basedOn w:val="a0"/>
-    <w:link w:val="3"/>
+  <w:style w:type="character" w:styleId="Heading3Char" w:customStyle="1">
+    <w:name w:val="Heading 3 Char"/>
+    <w:basedOn w:val="DefaultParagraphFont"/>
+    <w:link w:val="Heading3"/>
     <w:uiPriority w:val="9"/>
     <w:rsid w:val="00CF5C9E"/>
     <w:rPr>
-      <w:rFonts w:asciiTheme="majorHAnsi" w:eastAsiaTheme="majorEastAsia" w:hAnsiTheme="majorHAnsi" w:cstheme="majorBidi"/>
+      <w:rFonts w:asciiTheme="majorHAnsi" w:hAnsiTheme="majorHAnsi" w:eastAsiaTheme="majorEastAsia" w:cstheme="majorBidi"/>
       <w:color w:val="1F3763" w:themeColor="accent1" w:themeShade="7F"/>
       <w:lang w:val="el-GR"/>
     </w:rPr>
   </w:style>
-  <w:style w:type="character" w:customStyle="1" w:styleId="4Char">
-    <w:name w:val="Επικεφαλίδα 4 Char"/>
-    <w:basedOn w:val="a0"/>
-    <w:link w:val="4"/>
+  <w:style w:type="character" w:styleId="Heading4Char" w:customStyle="1">
+    <w:name w:val="Heading 4 Char"/>
+    <w:basedOn w:val="DefaultParagraphFont"/>
+    <w:link w:val="Heading4"/>
     <w:uiPriority w:val="9"/>
     <w:rsid w:val="005B73E6"/>
     <w:rPr>
-      <w:rFonts w:asciiTheme="majorHAnsi" w:eastAsiaTheme="majorEastAsia" w:hAnsiTheme="majorHAnsi" w:cstheme="majorBidi"/>
+      <w:rFonts w:asciiTheme="majorHAnsi" w:hAnsiTheme="majorHAnsi" w:eastAsiaTheme="majorEastAsia" w:cstheme="majorBidi"/>
       <w:i/>
       <w:iCs/>
       <w:color w:val="2F5496" w:themeColor="accent1" w:themeShade="BF"/>
       <w:lang w:val="el-GR"/>
     </w:rPr>
   </w:style>
-  <w:style w:type="paragraph" w:styleId="a7">
+  <w:style w:type="paragraph" w:styleId="ListParagraph">
     <w:name w:val="List Paragraph"/>
-    <w:basedOn w:val="a"/>
+    <w:basedOn w:val="Normal"/>
     <w:uiPriority w:val="34"/>
     <w:qFormat/>
     <w:rsid w:val="00C40103"/>
@@ -5156,6 +5379,16 @@
       <w:ind w:left="720"/>
       <w:contextualSpacing/>
     </w:pPr>
+  </w:style>
+  <w:style w:type="paragraph" w:styleId="Revision">
+    <w:name w:val="Revision"/>
+    <w:hidden/>
+    <w:uiPriority w:val="99"/>
+    <w:semiHidden/>
+    <w:rsid w:val="009E10AF"/>
+    <w:rPr>
+      <w:lang w:val="el-GR"/>
+    </w:rPr>
   </w:style>
 </w:styles>
 </file>

</xml_diff>